<commit_message>
Added some stuff into documentation file
</commit_message>
<xml_diff>
--- a/doc/Project Documentation.docx
+++ b/doc/Project Documentation.docx
@@ -15,73 +15,34 @@
           <w:rFonts w:eastAsia="Times New Roman"/>
           <w:lang w:val="fi-FI"/>
         </w:rPr>
-        <w:t xml:space="preserve">Project </w:t>
-      </w:r>
-      <w:proofErr w:type="spellStart"/>
-      <w:r>
-        <w:rPr>
-          <w:rFonts w:eastAsia="Times New Roman"/>
+        <w:t>Project Documentation</w:t>
+      </w:r>
+    </w:p>
+    <w:p>
+      <w:pPr>
+        <w:pStyle w:val="Heading1"/>
+        <w:rPr>
           <w:lang w:val="fi-FI"/>
         </w:rPr>
-        <w:t>Documentation</w:t>
-      </w:r>
-      <w:proofErr w:type="spellEnd"/>
-    </w:p>
-    <w:p>
-      <w:pPr>
-        <w:pStyle w:val="Heading1"/>
+      </w:pPr>
+      <w:r>
         <w:rPr>
           <w:lang w:val="fi-FI"/>
         </w:rPr>
-      </w:pPr>
-      <w:proofErr w:type="spellStart"/>
-      <w:r>
+        <w:t>Introduction</w:t>
+      </w:r>
+    </w:p>
+    <w:p>
+      <w:pPr>
         <w:rPr>
           <w:lang w:val="fi-FI"/>
         </w:rPr>
-        <w:t>Introduction</w:t>
-      </w:r>
-      <w:proofErr w:type="spellEnd"/>
-    </w:p>
-    <w:p>
-      <w:pPr>
+      </w:pPr>
+      <w:r>
         <w:rPr>
           <w:lang w:val="fi-FI"/>
         </w:rPr>
-      </w:pPr>
-      <w:r>
-        <w:rPr>
-          <w:lang w:val="fi-FI"/>
-        </w:rPr>
-        <w:t xml:space="preserve">Project </w:t>
-      </w:r>
-      <w:proofErr w:type="spellStart"/>
-      <w:r>
-        <w:rPr>
-          <w:lang w:val="fi-FI"/>
-        </w:rPr>
-        <w:t>name</w:t>
-      </w:r>
-      <w:proofErr w:type="spellEnd"/>
-      <w:r>
-        <w:rPr>
-          <w:lang w:val="fi-FI"/>
-        </w:rPr>
-        <w:t xml:space="preserve">: </w:t>
-      </w:r>
-      <w:proofErr w:type="spellStart"/>
-      <w:r>
-        <w:rPr>
-          <w:lang w:val="fi-FI"/>
-        </w:rPr>
-        <w:t>Traffice</w:t>
-      </w:r>
-      <w:proofErr w:type="spellEnd"/>
-      <w:r>
-        <w:rPr>
-          <w:lang w:val="fi-FI"/>
-        </w:rPr>
-        <w:t xml:space="preserve"> Simulator</w:t>
+        <w:t>Project name: Traffic Simulator</w:t>
       </w:r>
     </w:p>
     <w:p>
@@ -291,32 +252,22 @@
           <w:numId w:val="11"/>
         </w:numPr>
         <w:rPr>
+          <w:lang w:val="en-US"/>
+        </w:rPr>
+      </w:pPr>
+      <w:r>
+        <w:rPr>
           <w:rFonts w:hint="eastAsia"/>
           <w:lang w:val="en-US"/>
         </w:rPr>
-      </w:pPr>
-      <w:r>
-        <w:rPr>
-          <w:rFonts w:hint="eastAsia"/>
-          <w:lang w:val="en-US"/>
-        </w:rPr>
         <w:t>Create build directory inside of the project folder: </w:t>
       </w:r>
-      <w:proofErr w:type="spellStart"/>
       <w:r>
         <w:rPr>
           <w:highlight w:val="lightGray"/>
           <w:lang w:val="en-US"/>
         </w:rPr>
-        <w:t>mkdir</w:t>
-      </w:r>
-      <w:proofErr w:type="spellEnd"/>
-      <w:r>
-        <w:rPr>
-          <w:highlight w:val="lightGray"/>
-          <w:lang w:val="en-US"/>
-        </w:rPr>
-        <w:t xml:space="preserve"> build</w:t>
+        <w:t>mkdir build</w:t>
       </w:r>
     </w:p>
     <w:p>
@@ -327,7 +278,6 @@
           <w:numId w:val="11"/>
         </w:numPr>
         <w:rPr>
-          <w:rFonts w:hint="eastAsia"/>
           <w:lang w:val="en-US"/>
         </w:rPr>
       </w:pPr>
@@ -382,67 +332,23 @@
           <w:numId w:val="11"/>
         </w:numPr>
         <w:rPr>
+          <w:lang w:val="en-US"/>
+        </w:rPr>
+      </w:pPr>
+      <w:r>
+        <w:rPr>
           <w:rFonts w:hint="eastAsia"/>
           <w:lang w:val="en-US"/>
         </w:rPr>
-      </w:pPr>
-      <w:r>
-        <w:rPr>
-          <w:rFonts w:hint="eastAsia"/>
-          <w:lang w:val="en-US"/>
-        </w:rPr>
-        <w:t xml:space="preserve">Generate </w:t>
-      </w:r>
-      <w:proofErr w:type="spellStart"/>
-      <w:r>
-        <w:rPr>
-          <w:rFonts w:hint="eastAsia"/>
-          <w:lang w:val="en-US"/>
-        </w:rPr>
-        <w:t>makefile</w:t>
-      </w:r>
-      <w:proofErr w:type="spellEnd"/>
-      <w:r>
-        <w:rPr>
-          <w:rFonts w:hint="eastAsia"/>
-          <w:lang w:val="en-US"/>
-        </w:rPr>
-        <w:t xml:space="preserve"> with </w:t>
-      </w:r>
-      <w:proofErr w:type="spellStart"/>
-      <w:r>
-        <w:rPr>
-          <w:rFonts w:hint="eastAsia"/>
-          <w:lang w:val="en-US"/>
-        </w:rPr>
-        <w:t>CMake</w:t>
-      </w:r>
-      <w:proofErr w:type="spellEnd"/>
-      <w:r>
-        <w:rPr>
-          <w:rFonts w:hint="eastAsia"/>
-          <w:lang w:val="en-US"/>
-        </w:rPr>
-        <w:t>: </w:t>
-      </w:r>
-      <w:proofErr w:type="spellStart"/>
+        <w:t>Generate makefile with CMake: </w:t>
+      </w:r>
       <w:r>
         <w:rPr>
           <w:highlight w:val="lightGray"/>
           <w:lang w:val="en-US"/>
         </w:rPr>
-        <w:t>cmake</w:t>
-      </w:r>
-      <w:proofErr w:type="spellEnd"/>
-      <w:proofErr w:type="gramStart"/>
-      <w:r>
-        <w:rPr>
-          <w:highlight w:val="lightGray"/>
-          <w:lang w:val="en-US"/>
-        </w:rPr>
-        <w:t xml:space="preserve"> ..</w:t>
-      </w:r>
-      <w:proofErr w:type="gramEnd"/>
+        <w:t>cmake ..</w:t>
+      </w:r>
     </w:p>
     <w:p>
       <w:pPr>
@@ -452,32 +358,15 @@
           <w:numId w:val="11"/>
         </w:numPr>
         <w:rPr>
+          <w:lang w:val="en-US"/>
+        </w:rPr>
+      </w:pPr>
+      <w:r>
+        <w:rPr>
           <w:rFonts w:hint="eastAsia"/>
           <w:lang w:val="en-US"/>
         </w:rPr>
-      </w:pPr>
-      <w:r>
-        <w:rPr>
-          <w:rFonts w:hint="eastAsia"/>
-          <w:lang w:val="en-US"/>
-        </w:rPr>
-        <w:t xml:space="preserve">Build generated </w:t>
-      </w:r>
-      <w:proofErr w:type="spellStart"/>
-      <w:r>
-        <w:rPr>
-          <w:rFonts w:hint="eastAsia"/>
-          <w:lang w:val="en-US"/>
-        </w:rPr>
-        <w:t>makefile</w:t>
-      </w:r>
-      <w:proofErr w:type="spellEnd"/>
-      <w:r>
-        <w:rPr>
-          <w:rFonts w:hint="eastAsia"/>
-          <w:lang w:val="en-US"/>
-        </w:rPr>
-        <w:t>: </w:t>
+        <w:t>Build generated makefile: </w:t>
       </w:r>
       <w:r>
         <w:rPr>
@@ -503,30 +392,14 @@
           <w:rFonts w:hint="eastAsia"/>
           <w:lang w:val="en-US"/>
         </w:rPr>
-        <w:t>Run it</w:t>
-      </w:r>
-      <w:proofErr w:type="gramStart"/>
-      <w:r>
-        <w:rPr>
-          <w:rFonts w:hint="eastAsia"/>
-          <w:lang w:val="en-US"/>
-        </w:rPr>
-        <w:t>: </w:t>
+        <w:t>Run it: </w:t>
       </w:r>
       <w:r>
         <w:rPr>
           <w:highlight w:val="lightGray"/>
           <w:lang w:val="en-US"/>
         </w:rPr>
-        <w:t>.</w:t>
-      </w:r>
-      <w:proofErr w:type="gramEnd"/>
-      <w:r>
-        <w:rPr>
-          <w:highlight w:val="lightGray"/>
-          <w:lang w:val="en-US"/>
-        </w:rPr>
-        <w:t>/a</w:t>
+        <w:t>./a</w:t>
       </w:r>
     </w:p>
     <w:p>
@@ -654,7 +527,33 @@
         <w:rPr>
           <w:lang w:val="en-US"/>
         </w:rPr>
-        <w:t>If the map is successfully saved or loaded. An information text will be shown in the Log table.</w:t>
+        <w:t>If the map is successfully saved or loaded.</w:t>
+      </w:r>
+      <w:r>
+        <w:rPr>
+          <w:lang w:val="en-US"/>
+        </w:rPr>
+        <w:t xml:space="preserve"> Map overrides old f</w:t>
+      </w:r>
+      <w:r>
+        <w:rPr>
+          <w:lang w:val="en-US"/>
+        </w:rPr>
+        <w:t>ile if there is one with same name. When loading map leave “.csv” ending. Maps are saved into “/build/” folder. There are maps provided for testing which can be seen in “res” folder. They will be copied into “build” folder every time program starts. Don’t name your map with the same name as testing maps.</w:t>
+      </w:r>
+      <w:r>
+        <w:rPr>
+          <w:lang w:val="en-US"/>
+        </w:rPr>
+        <w:t xml:space="preserve"> A</w:t>
+      </w:r>
+      <w:bookmarkStart w:id="0" w:name="_GoBack"/>
+      <w:bookmarkEnd w:id="0"/>
+      <w:r>
+        <w:rPr>
+          <w:lang w:val="en-US"/>
+        </w:rPr>
+        <w:t>n information text will be shown in the Log table.</w:t>
       </w:r>
     </w:p>
     <w:p>
@@ -668,10 +567,11 @@
       </w:pPr>
       <w:r>
         <w:rPr>
+          <w:noProof/>
           <w:lang w:val="en-US"/>
         </w:rPr>
         <w:drawing>
-          <wp:inline distT="0" distB="0" distL="0" distR="0" wp14:anchorId="547A7DB5" wp14:editId="6DCC2A9C">
+          <wp:inline distT="0" distB="0" distL="0" distR="0" wp14:anchorId="1DB7E235" wp14:editId="326DC686">
             <wp:extent cx="3644900" cy="901700"/>
             <wp:effectExtent l="0" t="0" r="0" b="0"/>
             <wp:docPr id="1" name="Picture 1"/>
@@ -718,10 +618,11 @@
       </w:pPr>
       <w:r>
         <w:rPr>
+          <w:noProof/>
           <w:lang w:val="en-US"/>
         </w:rPr>
         <w:drawing>
-          <wp:inline distT="0" distB="0" distL="0" distR="0" wp14:anchorId="54F0F961" wp14:editId="638C96A5">
+          <wp:inline distT="0" distB="0" distL="0" distR="0" wp14:anchorId="3865D028" wp14:editId="34EF6154">
             <wp:extent cx="1905000" cy="1100767"/>
             <wp:effectExtent l="0" t="0" r="0" b="4445"/>
             <wp:docPr id="5" name="Picture 5"/>
@@ -776,21 +677,13 @@
         <w:rPr>
           <w:lang w:val="en-US"/>
         </w:rPr>
-        <w:t xml:space="preserve">Scale tab is the place to change the font size of the text in the software. It depends on users’ screen </w:t>
-      </w:r>
-      <w:proofErr w:type="gramStart"/>
-      <w:r>
-        <w:rPr>
-          <w:lang w:val="en-US"/>
-        </w:rPr>
-        <w:t>resolution,</w:t>
-      </w:r>
-      <w:proofErr w:type="gramEnd"/>
-      <w:r>
-        <w:rPr>
-          <w:lang w:val="en-US"/>
-        </w:rPr>
-        <w:t xml:space="preserve"> a suitable scale number can be chosen.</w:t>
+        <w:t>Scale tab is the place to change the font size of the text in the software. It depends on users’ screen resolution, a suitable scale number can be chosen.</w:t>
+      </w:r>
+      <w:r>
+        <w:rPr>
+          <w:lang w:val="en-US"/>
+        </w:rPr>
+        <w:t xml:space="preserve"> You can also change font scale with “shift + up/down” or “ctrl + 1/2/3/4/5/6”.</w:t>
       </w:r>
     </w:p>
     <w:p>
@@ -815,10 +708,11 @@
       </w:pPr>
       <w:r>
         <w:rPr>
+          <w:noProof/>
           <w:lang w:val="en-US"/>
         </w:rPr>
         <w:drawing>
-          <wp:anchor distT="0" distB="0" distL="114300" distR="114300" simplePos="0" relativeHeight="251658240" behindDoc="0" locked="0" layoutInCell="1" allowOverlap="1" wp14:anchorId="14FEA65C">
+          <wp:anchor distT="0" distB="0" distL="114300" distR="114300" simplePos="0" relativeHeight="251658240" behindDoc="0" locked="0" layoutInCell="1" allowOverlap="1" wp14:anchorId="5E75A257" wp14:editId="61E1C0BD">
             <wp:simplePos x="0" y="0"/>
             <wp:positionH relativeFrom="column">
               <wp:posOffset>0</wp:posOffset>
@@ -925,21 +819,7 @@
         <w:rPr>
           <w:lang w:val="en-US"/>
         </w:rPr>
-        <w:t xml:space="preserve">Inspect: it is to inspect the map. Pressing left mouse button is to move the map around, and mouse scroller to zoom in and out the </w:t>
-      </w:r>
-      <w:proofErr w:type="spellStart"/>
-      <w:r>
-        <w:rPr>
-          <w:lang w:val="en-US"/>
-        </w:rPr>
-        <w:t>map.</w:t>
-      </w:r>
-      <w:proofErr w:type="spellEnd"/>
-      <w:r>
-        <w:rPr>
-          <w:lang w:val="en-US"/>
-        </w:rPr>
-        <w:t xml:space="preserve"> </w:t>
+        <w:t xml:space="preserve">Inspect: it is to inspect the map. Pressing left mouse button is to move the map around, and mouse scroller to zoom in and out the map. </w:t>
       </w:r>
     </w:p>
     <w:p>
@@ -955,10 +835,12 @@
       </w:pPr>
       <w:r>
         <w:rPr>
-          <w:lang w:val="en-US"/>
-        </w:rPr>
+          <w:noProof/>
+          <w:lang w:val="en-US"/>
+        </w:rPr>
+        <w:lastRenderedPageBreak/>
         <w:drawing>
-          <wp:anchor distT="0" distB="0" distL="114300" distR="114300" simplePos="0" relativeHeight="251659264" behindDoc="1" locked="0" layoutInCell="1" allowOverlap="1" wp14:anchorId="6FDB32B3">
+          <wp:anchor distT="0" distB="0" distL="114300" distR="114300" simplePos="0" relativeHeight="251659264" behindDoc="1" locked="0" layoutInCell="1" allowOverlap="1" wp14:anchorId="2CAC0A66" wp14:editId="5F17A892">
             <wp:simplePos x="0" y="0"/>
             <wp:positionH relativeFrom="column">
               <wp:posOffset>-8678</wp:posOffset>
@@ -1023,14 +905,7 @@
         <w:rPr>
           <w:lang w:val="en-US"/>
         </w:rPr>
-        <w:t xml:space="preserve">The road can be added by pressing the right mouse button on the desired places on the map. For quick build, it is recommended to press Ctrl and left mouse button. In order to change the type of the road and its direction, it is to click on the </w:t>
-      </w:r>
-      <w:r>
-        <w:rPr>
-          <w:lang w:val="en-US"/>
-        </w:rPr>
-        <w:lastRenderedPageBreak/>
-        <w:t xml:space="preserve">road tile, a popup menu appears, which is named Tile Editor. </w:t>
+        <w:t xml:space="preserve">The road can be added by pressing the right mouse button on the desired places on the map. For quick build, it is recommended to press Ctrl and left mouse button. In order to change the type of the road and its direction, it is to click on the road tile, a popup menu appears, which is named Tile Editor. </w:t>
       </w:r>
       <w:r>
         <w:rPr>
@@ -1040,10 +915,11 @@
       </w:r>
       <w:r>
         <w:rPr>
+          <w:noProof/>
           <w:lang w:val="en-US"/>
         </w:rPr>
         <w:drawing>
-          <wp:anchor distT="0" distB="0" distL="114300" distR="114300" simplePos="0" relativeHeight="251660288" behindDoc="0" locked="0" layoutInCell="1" allowOverlap="1" wp14:anchorId="2C24799D">
+          <wp:anchor distT="0" distB="0" distL="114300" distR="114300" simplePos="0" relativeHeight="251660288" behindDoc="0" locked="0" layoutInCell="1" allowOverlap="1" wp14:anchorId="29AAC7C0" wp14:editId="17BDDB02">
             <wp:simplePos x="0" y="0"/>
             <wp:positionH relativeFrom="column">
               <wp:posOffset>237067</wp:posOffset>
@@ -1126,7 +1002,13 @@
         <w:rPr>
           <w:lang w:val="en-US"/>
         </w:rPr>
-        <w:t xml:space="preserve"> The buildings should be added next to the road. If there is no building on the map, there is no cars in the simulation. </w:t>
+        <w:t xml:space="preserve"> The buildings should be added next to the road. If there is no building on the map, there is no cars in the simulation.</w:t>
+      </w:r>
+      <w:r>
+        <w:rPr>
+          <w:lang w:val="en-US"/>
+        </w:rPr>
+        <w:t xml:space="preserve"> Every building should have a close road which is not a dead end. If you want to get map working properly don’t make any dead ends.</w:t>
       </w:r>
     </w:p>
     <w:p>
@@ -1168,7 +1050,13 @@
         <w:rPr>
           <w:lang w:val="en-US"/>
         </w:rPr>
-        <w:t xml:space="preserve">In the setting menu, users can edit the green time, add and remove the traffic light to a specific network. </w:t>
+        <w:t xml:space="preserve">In the setting menu, users can edit the green time, add and move the traffic light to a specific network. </w:t>
+      </w:r>
+      <w:r>
+        <w:rPr>
+          <w:lang w:val="en-US"/>
+        </w:rPr>
+        <w:t>Traffic Light networks are displayed as connections with blue lines. Also new traffic light network can be added with button. If one light network has only one light in it, no connections are visible.</w:t>
       </w:r>
     </w:p>
     <w:p>
@@ -1246,13 +1134,7 @@
         <w:rPr>
           <w:lang w:val="en-US"/>
         </w:rPr>
-        <w:t xml:space="preserve">right mouse </w:t>
-      </w:r>
-      <w:r>
-        <w:rPr>
-          <w:lang w:val="en-US"/>
-        </w:rPr>
-        <w:t>button.</w:t>
+        <w:t>right mouse button.</w:t>
       </w:r>
     </w:p>
     <w:p>
@@ -1345,6 +1227,7 @@
         <w:rPr>
           <w:lang w:val="en-US"/>
         </w:rPr>
+        <w:lastRenderedPageBreak/>
         <w:t>Time menu: it allows users to control the time in the software. It simulates th</w:t>
       </w:r>
       <w:r>
@@ -1387,14 +1270,7 @@
         <w:rPr>
           <w:lang w:val="en-US"/>
         </w:rPr>
-        <w:t xml:space="preserve">buttons have different features. Reset Day to reset the time. Moring is used to set the time at </w:t>
-      </w:r>
-      <w:r>
-        <w:rPr>
-          <w:lang w:val="en-US"/>
-        </w:rPr>
-        <w:lastRenderedPageBreak/>
-        <w:t>7:00 am. Afternoon adjusts the time to 3:00 pm.</w:t>
+        <w:t>buttons have different features. Reset Day to reset the time. Moring is used to set the time at 7:00 am. Afternoon adjusts the time to 3:00 pm.</w:t>
       </w:r>
       <w:r>
         <w:rPr>
@@ -1418,10 +1294,11 @@
       </w:pPr>
       <w:r>
         <w:rPr>
+          <w:noProof/>
           <w:lang w:val="en-US"/>
         </w:rPr>
         <w:drawing>
-          <wp:inline distT="0" distB="0" distL="0" distR="0" wp14:anchorId="13B5C8BB" wp14:editId="6A528FBA">
+          <wp:inline distT="0" distB="0" distL="0" distR="0" wp14:anchorId="69878F6D" wp14:editId="10962F2D">
             <wp:extent cx="2606373" cy="1676400"/>
             <wp:effectExtent l="0" t="0" r="0" b="0"/>
             <wp:docPr id="9" name="Picture 9"/>
@@ -1496,10 +1373,11 @@
       </w:pPr>
       <w:r>
         <w:rPr>
+          <w:noProof/>
           <w:lang w:val="en-US"/>
         </w:rPr>
         <w:drawing>
-          <wp:inline distT="0" distB="0" distL="0" distR="0" wp14:anchorId="0B81C72D" wp14:editId="24E9E6CD">
+          <wp:inline distT="0" distB="0" distL="0" distR="0" wp14:anchorId="6C9C9E5F" wp14:editId="4F749839">
             <wp:extent cx="2616200" cy="1982867"/>
             <wp:effectExtent l="0" t="0" r="0" b="0"/>
             <wp:docPr id="13" name="Picture 13"/>
@@ -1598,10 +1476,12 @@
       </w:pPr>
       <w:r>
         <w:rPr>
-          <w:lang w:val="en-US"/>
-        </w:rPr>
+          <w:noProof/>
+          <w:lang w:val="en-US"/>
+        </w:rPr>
+        <w:lastRenderedPageBreak/>
         <w:drawing>
-          <wp:inline distT="0" distB="0" distL="0" distR="0" wp14:anchorId="0755279E" wp14:editId="16CA5C5C">
+          <wp:inline distT="0" distB="0" distL="0" distR="0" wp14:anchorId="4700AA55" wp14:editId="7F9360BB">
             <wp:extent cx="2630037" cy="1684867"/>
             <wp:effectExtent l="0" t="0" r="0" b="4445"/>
             <wp:docPr id="15" name="Picture 15"/>
@@ -1646,8 +1526,6 @@
           <w:lang w:val="en-US"/>
         </w:rPr>
       </w:pPr>
-      <w:bookmarkStart w:id="0" w:name="_GoBack"/>
-      <w:bookmarkEnd w:id="0"/>
     </w:p>
     <w:p>
       <w:pPr>
@@ -1660,7 +1538,6 @@
         <w:rPr>
           <w:lang w:val="en-US"/>
         </w:rPr>
-        <w:lastRenderedPageBreak/>
         <w:t>Testing</w:t>
       </w:r>
     </w:p>
@@ -3570,7 +3447,7 @@
     </w:rPrDefault>
     <w:pPrDefault/>
   </w:docDefaults>
-  <w:latentStyles w:defLockedState="0" w:defUIPriority="99" w:defSemiHidden="0" w:defUnhideWhenUsed="0" w:defQFormat="0" w:count="375">
+  <w:latentStyles w:defLockedState="0" w:defUIPriority="99" w:defSemiHidden="0" w:defUnhideWhenUsed="0" w:defQFormat="0" w:count="376">
     <w:lsdException w:name="Normal" w:uiPriority="0" w:qFormat="1"/>
     <w:lsdException w:name="heading 1" w:uiPriority="9" w:qFormat="1"/>
     <w:lsdException w:name="heading 2" w:semiHidden="1" w:uiPriority="9" w:unhideWhenUsed="1" w:qFormat="1"/>
@@ -3676,7 +3553,6 @@
     <w:lsdException w:name="HTML Sample" w:semiHidden="1" w:unhideWhenUsed="1"/>
     <w:lsdException w:name="HTML Typewriter" w:semiHidden="1" w:unhideWhenUsed="1"/>
     <w:lsdException w:name="HTML Variable" w:semiHidden="1" w:unhideWhenUsed="1"/>
-    <w:lsdException w:name="Normal Table" w:semiHidden="1" w:unhideWhenUsed="1"/>
     <w:lsdException w:name="annotation subject" w:semiHidden="1" w:unhideWhenUsed="1"/>
     <w:lsdException w:name="No List" w:semiHidden="1" w:unhideWhenUsed="1"/>
     <w:lsdException w:name="Outline List 1" w:semiHidden="1" w:unhideWhenUsed="1"/>
@@ -3723,10 +3599,8 @@
     <w:lsdException w:name="Table Subtle 2" w:semiHidden="1" w:unhideWhenUsed="1"/>
     <w:lsdException w:name="Table Web 1" w:semiHidden="1" w:unhideWhenUsed="1"/>
     <w:lsdException w:name="Table Web 2" w:semiHidden="1" w:unhideWhenUsed="1"/>
-    <w:lsdException w:name="Table Web 3" w:semiHidden="1" w:unhideWhenUsed="1"/>
     <w:lsdException w:name="Balloon Text" w:semiHidden="1" w:unhideWhenUsed="1"/>
     <w:lsdException w:name="Table Grid" w:uiPriority="39"/>
-    <w:lsdException w:name="Table Theme" w:semiHidden="1" w:unhideWhenUsed="1"/>
     <w:lsdException w:name="Placeholder Text" w:semiHidden="1"/>
     <w:lsdException w:name="No Spacing" w:uiPriority="1" w:qFormat="1"/>
     <w:lsdException w:name="Light Shading" w:uiPriority="60"/>
@@ -3944,6 +3818,7 @@
     <w:lsdException w:name="List Table 7 Colorful Accent 6" w:uiPriority="52"/>
     <w:lsdException w:name="Mention" w:semiHidden="1" w:unhideWhenUsed="1"/>
     <w:lsdException w:name="Smart Hyperlink" w:semiHidden="1" w:unhideWhenUsed="1"/>
+    <w:lsdException w:name="Smart Link" w:semiHidden="1" w:unhideWhenUsed="1"/>
   </w:latentStyles>
   <w:style w:type="paragraph" w:default="1" w:styleId="Normal">
     <w:name w:val="Normal"/>

</xml_diff>